<commit_message>
Finalzied Power BI documentation
</commit_message>
<xml_diff>
--- a/Documentation/Accelerator Web API Documentation (Final).docx
+++ b/Documentation/Accelerator Web API Documentation (Final).docx
@@ -199,21 +199,28 @@
         </w:rPr>
         <w:t xml:space="preserve">could host analytics for NDSU’s FarmBeats kits. TO do this we created a Web App, </w:t>
       </w:r>
-      <w:proofErr w:type="spellStart"/>
-      <w:r>
-        <w:rPr>
-          <w:rFonts w:ascii="Arial" w:hAnsi="Arial" w:cs="Arial"/>
-          <w:sz w:val="24"/>
-        </w:rPr>
-        <w:t>PowerBI</w:t>
-      </w:r>
-      <w:proofErr w:type="spellEnd"/>
-      <w:r>
-        <w:rPr>
-          <w:rFonts w:ascii="Arial" w:hAnsi="Arial" w:cs="Arial"/>
-          <w:sz w:val="24"/>
-        </w:rPr>
-        <w:t xml:space="preserve"> reports, and a Web API. This is the documentation for how to use the Web API as well as some background and some information I gathered while working on this Web API. If you are looking for documentation on how my requests work skip ahead to the services section.</w:t>
+      <w:bookmarkStart w:id="0" w:name="_GoBack"/>
+      <w:r>
+        <w:rPr>
+          <w:rFonts w:ascii="Arial" w:hAnsi="Arial" w:cs="Arial"/>
+          <w:sz w:val="24"/>
+        </w:rPr>
+        <w:t>Power</w:t>
+      </w:r>
+      <w:bookmarkEnd w:id="0"/>
+      <w:r>
+        <w:rPr>
+          <w:rFonts w:ascii="Arial" w:hAnsi="Arial" w:cs="Arial"/>
+          <w:sz w:val="24"/>
+        </w:rPr>
+        <w:t xml:space="preserve"> </w:t>
+      </w:r>
+      <w:r>
+        <w:rPr>
+          <w:rFonts w:ascii="Arial" w:hAnsi="Arial" w:cs="Arial"/>
+          <w:sz w:val="24"/>
+        </w:rPr>
+        <w:t>BI reports, and a Web API. This is the documentation for how to use the Web API as well as some background and some information I gathered while working on this Web API. If you are looking for documentation on how my requests work skip ahead to the services section.</w:t>
       </w:r>
       <w:r>
         <w:rPr>
@@ -444,23 +451,21 @@
           <w:sz w:val="24"/>
         </w:rPr>
         <w:lastRenderedPageBreak/>
-        <w:t xml:space="preserve">and one to list the geolocation of each sensor for our </w:t>
-      </w:r>
-      <w:proofErr w:type="spellStart"/>
-      <w:r>
-        <w:rPr>
-          <w:rFonts w:ascii="Arial" w:hAnsi="Arial" w:cs="Arial"/>
-          <w:sz w:val="24"/>
-        </w:rPr>
-        <w:t>PowerBI</w:t>
-      </w:r>
-      <w:proofErr w:type="spellEnd"/>
-      <w:r>
-        <w:rPr>
-          <w:rFonts w:ascii="Arial" w:hAnsi="Arial" w:cs="Arial"/>
-          <w:sz w:val="24"/>
-        </w:rPr>
-        <w:t xml:space="preserve"> maps. These have since been deleted. The final thing I wanted to talk about for the research preview is if you need to query the tables directly, be careful because azure table storage has</w:t>
+        <w:t>and one to list the geolocation of each sensor for our Power</w:t>
+      </w:r>
+      <w:r>
+        <w:rPr>
+          <w:rFonts w:ascii="Arial" w:hAnsi="Arial" w:cs="Arial"/>
+          <w:sz w:val="24"/>
+        </w:rPr>
+        <w:t xml:space="preserve"> </w:t>
+      </w:r>
+      <w:r>
+        <w:rPr>
+          <w:rFonts w:ascii="Arial" w:hAnsi="Arial" w:cs="Arial"/>
+          <w:sz w:val="24"/>
+        </w:rPr>
+        <w:t>BI maps. These have since been deleted. The final thing I wanted to talk about for the research preview is if you need to query the tables directly, be careful because azure table storage has</w:t>
       </w:r>
       <w:r>
         <w:rPr>
@@ -794,25 +799,7 @@
             <w:sz w:val="24"/>
             <w:szCs w:val="24"/>
           </w:rPr>
-          <w:t>https://ndsufarmbeats-api.azurewebsites.ne</w:t>
-        </w:r>
-        <w:r>
-          <w:rPr>
-            <w:rStyle w:val="Hyperlink"/>
-            <w:rFonts w:ascii="Arial" w:hAnsi="Arial" w:cs="Arial"/>
-            <w:sz w:val="24"/>
-            <w:szCs w:val="24"/>
-          </w:rPr>
-          <w:t>t</w:t>
-        </w:r>
-        <w:r>
-          <w:rPr>
-            <w:rStyle w:val="Hyperlink"/>
-            <w:rFonts w:ascii="Arial" w:hAnsi="Arial" w:cs="Arial"/>
-            <w:sz w:val="24"/>
-            <w:szCs w:val="24"/>
-          </w:rPr>
-          <w:t>/swagger</w:t>
+          <w:t>https://ndsufarmbeats-api.azurewebsites.net/swagger</w:t>
         </w:r>
       </w:hyperlink>
     </w:p>
@@ -837,25 +824,7 @@
             <w:sz w:val="24"/>
             <w:szCs w:val="24"/>
           </w:rPr>
-          <w:t>https://ndsufarmbeats.azur</w:t>
-        </w:r>
-        <w:r>
-          <w:rPr>
-            <w:rStyle w:val="Hyperlink"/>
-            <w:rFonts w:ascii="Arial" w:hAnsi="Arial" w:cs="Arial"/>
-            <w:sz w:val="24"/>
-            <w:szCs w:val="24"/>
-          </w:rPr>
-          <w:t>e</w:t>
-        </w:r>
-        <w:r>
-          <w:rPr>
-            <w:rStyle w:val="Hyperlink"/>
-            <w:rFonts w:ascii="Arial" w:hAnsi="Arial" w:cs="Arial"/>
-            <w:sz w:val="24"/>
-            <w:szCs w:val="24"/>
-          </w:rPr>
-          <w:t>websites.net</w:t>
+          <w:t>https://ndsufarmbeats.azurewebsites.net</w:t>
         </w:r>
       </w:hyperlink>
     </w:p>
@@ -876,8 +845,6 @@
           <w:sz w:val="24"/>
         </w:rPr>
       </w:pPr>
-      <w:bookmarkStart w:id="0" w:name="_GoBack"/>
-      <w:bookmarkEnd w:id="0"/>
     </w:p>
     <w:p>
       <w:pPr>
@@ -1641,23 +1608,21 @@
           <w:rFonts w:ascii="Arial" w:hAnsi="Arial" w:cs="Arial"/>
           <w:sz w:val="24"/>
         </w:rPr>
-        <w:t xml:space="preserve"> This is the generic get all data for the </w:t>
-      </w:r>
-      <w:proofErr w:type="spellStart"/>
-      <w:r>
-        <w:rPr>
-          <w:rFonts w:ascii="Arial" w:hAnsi="Arial" w:cs="Arial"/>
-          <w:sz w:val="24"/>
-        </w:rPr>
-        <w:t>PowerBI</w:t>
-      </w:r>
-      <w:proofErr w:type="spellEnd"/>
-      <w:r>
-        <w:rPr>
-          <w:rFonts w:ascii="Arial" w:hAnsi="Arial" w:cs="Arial"/>
-          <w:sz w:val="24"/>
-        </w:rPr>
-        <w:t xml:space="preserve"> reports only works if called from the web API web page directly, because otherwise you can’t sign in and you can’t generate an access token.</w:t>
+        <w:t xml:space="preserve"> This is the generic get all data for the Power</w:t>
+      </w:r>
+      <w:r>
+        <w:rPr>
+          <w:rFonts w:ascii="Arial" w:hAnsi="Arial" w:cs="Arial"/>
+          <w:sz w:val="24"/>
+        </w:rPr>
+        <w:t xml:space="preserve"> </w:t>
+      </w:r>
+      <w:r>
+        <w:rPr>
+          <w:rFonts w:ascii="Arial" w:hAnsi="Arial" w:cs="Arial"/>
+          <w:sz w:val="24"/>
+        </w:rPr>
+        <w:t>BI reports only works if called from the web API web page directly, because otherwise you can’t sign in and you can’t generate an access token.</w:t>
       </w:r>
     </w:p>
     <w:p>
@@ -2585,8 +2550,11 @@
     <w:lsdException w:name="Table 3D effects 3" w:semiHidden="1" w:unhideWhenUsed="1"/>
     <w:lsdException w:name="Table Contemporary" w:semiHidden="1" w:unhideWhenUsed="1"/>
     <w:lsdException w:name="Table Elegant" w:semiHidden="1" w:unhideWhenUsed="1"/>
+    <w:lsdException w:name="Table Professional" w:semiHidden="1" w:unhideWhenUsed="1"/>
     <w:lsdException w:name="Table Subtle 1" w:semiHidden="1" w:unhideWhenUsed="1"/>
     <w:lsdException w:name="Table Subtle 2" w:semiHidden="1" w:unhideWhenUsed="1"/>
+    <w:lsdException w:name="Table Web 1" w:semiHidden="1" w:unhideWhenUsed="1"/>
+    <w:lsdException w:name="Table Web 2" w:semiHidden="1" w:unhideWhenUsed="1"/>
     <w:lsdException w:name="Table Web 3" w:semiHidden="1" w:unhideWhenUsed="1"/>
     <w:lsdException w:name="Balloon Text" w:semiHidden="1" w:unhideWhenUsed="1"/>
     <w:lsdException w:name="Table Grid" w:uiPriority="39"/>

</xml_diff>